<commit_message>
Version 3 - 06.06.2016 (16:27)
Le journal de travail est à jour jusqu'au 06.06.2016.
Les pages ne sont pas optimisé au niveau graphique, la page détail a été créée mais n'est pas fini.
</commit_message>
<xml_diff>
--- a/P_DemoMot/documentation/X-carbonarch-P_DemoMot-doc_VM.docx
+++ b/P_DemoMot/documentation/X-carbonarch-P_DemoMot-doc_VM.docx
@@ -10,12 +10,14 @@
           <w:docPartUnique/>
         </w:docPartObj>
       </w:sdtPr>
+      <w:sdtEndPr/>
       <w:sdtContent>
         <w:p/>
         <w:p>
           <w:r>
             <w:rPr>
               <w:noProof/>
+              <w:lang w:eastAsia="fr-CH"/>
             </w:rPr>
             <mc:AlternateContent>
               <mc:Choice Requires="wps">
@@ -108,6 +110,7 @@
                                     <w:dataBinding w:prefixMappings="xmlns:ns0='http://purl.org/dc/elements/1.1/' xmlns:ns1='http://schemas.openxmlformats.org/package/2006/metadata/core-properties' " w:xpath="/ns1:coreProperties[1]/ns0:title[1]" w:storeItemID="{6C3C8BC8-F283-45AE-878A-BAB7291924A1}"/>
                                     <w:text/>
                                   </w:sdtPr>
+                                  <w:sdtEndPr/>
                                   <w:sdtContent>
                                     <w:r>
                                       <w:rPr>
@@ -134,6 +137,7 @@
                                   <w:dataBinding w:prefixMappings="xmlns:ns0='http://purl.org/dc/elements/1.1/' xmlns:ns1='http://schemas.openxmlformats.org/package/2006/metadata/core-properties' " w:xpath="/ns1:coreProperties[1]/ns0:subject[1]" w:storeItemID="{6C3C8BC8-F283-45AE-878A-BAB7291924A1}"/>
                                   <w:text/>
                                 </w:sdtPr>
+                                <w:sdtEndPr/>
                                 <w:sdtContent>
                                   <w:p>
                                     <w:pPr>
@@ -172,6 +176,7 @@
                                   <w:dataBinding w:prefixMappings="xmlns:ns0='http://purl.org/dc/elements/1.1/' xmlns:ns1='http://schemas.openxmlformats.org/package/2006/metadata/core-properties' " w:xpath="/ns1:coreProperties[1]/ns0:creator[1]" w:storeItemID="{6C3C8BC8-F283-45AE-878A-BAB7291924A1}"/>
                                   <w:text/>
                                 </w:sdtPr>
+                                <w:sdtEndPr/>
                                 <w:sdtContent>
                                   <w:p>
                                     <w:pPr>
@@ -347,6 +352,7 @@
           <w:r>
             <w:rPr>
               <w:noProof/>
+              <w:lang w:eastAsia="fr-CH"/>
             </w:rPr>
             <mc:AlternateContent>
               <mc:Choice Requires="wps">
@@ -429,6 +435,7 @@
                                     <w:calendar w:val="gregorian"/>
                                   </w:date>
                                 </w:sdtPr>
+                                <w:sdtEndPr/>
                                 <w:sdtContent>
                                   <w:p>
                                     <w:pPr>
@@ -537,7 +544,11 @@
     <w:sdt>
       <w:sdtPr>
         <w:rPr>
-          <w:lang w:val="fr-FR"/>
+          <w:rFonts w:asciiTheme="minorHAnsi" w:eastAsiaTheme="minorHAnsi" w:hAnsiTheme="minorHAnsi" w:cstheme="minorBidi"/>
+          <w:color w:val="auto"/>
+          <w:sz w:val="22"/>
+          <w:szCs w:val="22"/>
+          <w:lang w:val="fr-FR" w:eastAsia="en-US"/>
         </w:rPr>
         <w:id w:val="779602006"/>
         <w:docPartObj>
@@ -547,13 +558,8 @@
       </w:sdtPr>
       <w:sdtEndPr>
         <w:rPr>
-          <w:rFonts w:asciiTheme="minorHAnsi" w:eastAsiaTheme="minorHAnsi" w:hAnsiTheme="minorHAnsi" w:cstheme="minorBidi"/>
           <w:b/>
           <w:bCs/>
-          <w:color w:val="auto"/>
-          <w:sz w:val="22"/>
-          <w:szCs w:val="22"/>
-          <w:lang w:eastAsia="en-US"/>
         </w:rPr>
       </w:sdtEndPr>
       <w:sdtContent>
@@ -1213,11 +1219,27 @@
     </w:p>
     <w:p>
       <w:r>
-        <w:t>Ce document répertorie toutes les informations et configurations des VMs (client et serveur).</w:t>
+        <w:t xml:space="preserve">Ce document répertorie toutes les informations et configurations des </w:t>
+      </w:r>
+      <w:proofErr w:type="spellStart"/>
+      <w:r>
+        <w:t>VMs</w:t>
+      </w:r>
+      <w:proofErr w:type="spellEnd"/>
+      <w:r>
+        <w:t xml:space="preserve"> (client et serveur).</w:t>
       </w:r>
       <w:r>
         <w:br/>
-        <w:t xml:space="preserve">Il permet de vérifier efficacement les configurations des VMs, </w:t>
+        <w:t xml:space="preserve">Il permet de vérifier efficacement les configurations des </w:t>
+      </w:r>
+      <w:proofErr w:type="spellStart"/>
+      <w:r>
+        <w:t>VMs</w:t>
+      </w:r>
+      <w:proofErr w:type="spellEnd"/>
+      <w:r>
+        <w:t xml:space="preserve">, </w:t>
       </w:r>
       <w:r>
         <w:t xml:space="preserve">donc </w:t>
@@ -1810,10 +1832,24 @@
     </w:p>
     <w:p>
       <w:r>
-        <w:t>Dans ce projet l’utilisation de 2 VMs était nécessaire, cette partie regroupe donc les informations concernant ces VMs.</w:t>
+        <w:t xml:space="preserve">Dans ce projet l’utilisation de 2 </w:t>
       </w:r>
-      <w:bookmarkStart w:id="5" w:name="_GoBack"/>
-      <w:bookmarkEnd w:id="5"/>
+      <w:proofErr w:type="spellStart"/>
+      <w:r>
+        <w:t>VMs</w:t>
+      </w:r>
+      <w:proofErr w:type="spellEnd"/>
+      <w:r>
+        <w:t xml:space="preserve"> était nécessaire, cette partie regroupe donc les informations concernant ces </w:t>
+      </w:r>
+      <w:proofErr w:type="spellStart"/>
+      <w:r>
+        <w:t>VMs</w:t>
+      </w:r>
+      <w:proofErr w:type="spellEnd"/>
+      <w:r>
+        <w:t>.</w:t>
+      </w:r>
     </w:p>
     <w:p>
       <w:pPr>
@@ -1823,14 +1859,14 @@
           <w:numId w:val="1"/>
         </w:numPr>
       </w:pPr>
-      <w:bookmarkStart w:id="6" w:name="_Toc452538412"/>
+      <w:bookmarkStart w:id="5" w:name="_Toc452538412"/>
       <w:r>
         <w:t>Serveur Window</w:t>
       </w:r>
       <w:r>
         <w:t>s</w:t>
       </w:r>
-      <w:bookmarkEnd w:id="6"/>
+      <w:bookmarkEnd w:id="5"/>
     </w:p>
     <w:tbl>
       <w:tblPr>
@@ -2127,12 +2163,14 @@
                 <w:sz w:val="22"/>
               </w:rPr>
             </w:pPr>
+            <w:proofErr w:type="spellStart"/>
             <w:r>
               <w:rPr>
                 <w:sz w:val="22"/>
               </w:rPr>
               <w:t>newsoft.local</w:t>
             </w:r>
+            <w:proofErr w:type="spellEnd"/>
           </w:p>
         </w:tc>
       </w:tr>
@@ -2298,7 +2336,23 @@
                 <w:sz w:val="22"/>
                 <w:szCs w:val="22"/>
               </w:rPr>
-              <w:t>.Etml-123*lmtE!</w:t>
+              <w:t>.Etml-123*</w:t>
+            </w:r>
+            <w:proofErr w:type="spellStart"/>
+            <w:r>
+              <w:rPr>
+                <w:sz w:val="22"/>
+                <w:szCs w:val="22"/>
+              </w:rPr>
+              <w:t>lmtE</w:t>
+            </w:r>
+            <w:proofErr w:type="spellEnd"/>
+            <w:r>
+              <w:rPr>
+                <w:sz w:val="22"/>
+                <w:szCs w:val="22"/>
+              </w:rPr>
+              <w:t>!</w:t>
             </w:r>
           </w:p>
         </w:tc>
@@ -2707,12 +2761,14 @@
                 <w:sz w:val="22"/>
               </w:rPr>
             </w:pPr>
+            <w:proofErr w:type="spellStart"/>
             <w:r>
               <w:rPr>
                 <w:sz w:val="22"/>
               </w:rPr>
               <w:t>users</w:t>
             </w:r>
+            <w:proofErr w:type="spellEnd"/>
           </w:p>
         </w:tc>
       </w:tr>
@@ -2735,6 +2791,7 @@
               <w:rPr>
                 <w:sz w:val="22"/>
               </w:rPr>
+              <w:lastRenderedPageBreak/>
               <w:t>Début zone étendue</w:t>
             </w:r>
           </w:p>
@@ -2779,7 +2836,6 @@
               <w:rPr>
                 <w:sz w:val="22"/>
               </w:rPr>
-              <w:lastRenderedPageBreak/>
               <w:t>Fin zone étendue</w:t>
             </w:r>
           </w:p>
@@ -2956,12 +3012,14 @@
                 <w:sz w:val="22"/>
               </w:rPr>
             </w:pPr>
+            <w:proofErr w:type="spellStart"/>
             <w:r>
               <w:rPr>
                 <w:sz w:val="22"/>
               </w:rPr>
               <w:t>newsoft.local</w:t>
             </w:r>
+            <w:proofErr w:type="spellEnd"/>
           </w:p>
         </w:tc>
       </w:tr>
@@ -2980,6 +3038,48 @@
                 <w:sz w:val="22"/>
               </w:rPr>
             </w:pPr>
+            <w:bookmarkStart w:id="6" w:name="_GoBack"/>
+            <w:bookmarkEnd w:id="6"/>
+          </w:p>
+        </w:tc>
+        <w:tc>
+          <w:tcPr>
+            <w:tcW w:w="4531" w:type="dxa"/>
+            <w:vAlign w:val="center"/>
+          </w:tcPr>
+          <w:p>
+            <w:pPr>
+              <w:jc w:val="center"/>
+              <w:rPr>
+                <w:sz w:val="22"/>
+              </w:rPr>
+            </w:pPr>
+          </w:p>
+        </w:tc>
+      </w:tr>
+      <w:tr>
+        <w:tc>
+          <w:tcPr>
+            <w:tcW w:w="4531" w:type="dxa"/>
+            <w:tcMar>
+              <w:left w:w="108" w:type="dxa"/>
+            </w:tcMar>
+            <w:vAlign w:val="center"/>
+          </w:tcPr>
+          <w:p>
+            <w:pPr>
+              <w:rPr>
+                <w:b/>
+                <w:sz w:val="22"/>
+              </w:rPr>
+            </w:pPr>
+            <w:r>
+              <w:rPr>
+                <w:b/>
+                <w:sz w:val="22"/>
+              </w:rPr>
+              <w:t>AD LDS</w:t>
+            </w:r>
           </w:p>
         </w:tc>
         <w:tc>
@@ -3012,20 +3112,34 @@
                 <w:sz w:val="22"/>
               </w:rPr>
             </w:pPr>
-          </w:p>
-        </w:tc>
-        <w:tc>
-          <w:tcPr>
-            <w:tcW w:w="4531" w:type="dxa"/>
-            <w:vAlign w:val="center"/>
-          </w:tcPr>
-          <w:p>
-            <w:pPr>
-              <w:jc w:val="center"/>
-              <w:rPr>
-                <w:sz w:val="22"/>
-              </w:rPr>
-            </w:pPr>
+            <w:r>
+              <w:rPr>
+                <w:sz w:val="22"/>
+              </w:rPr>
+              <w:t>Nom</w:t>
+            </w:r>
+          </w:p>
+        </w:tc>
+        <w:tc>
+          <w:tcPr>
+            <w:tcW w:w="4531" w:type="dxa"/>
+            <w:vAlign w:val="center"/>
+          </w:tcPr>
+          <w:p>
+            <w:pPr>
+              <w:jc w:val="center"/>
+              <w:rPr>
+                <w:sz w:val="22"/>
+              </w:rPr>
+            </w:pPr>
+            <w:proofErr w:type="spellStart"/>
+            <w:r>
+              <w:rPr>
+                <w:sz w:val="22"/>
+              </w:rPr>
+              <w:t>DemoMot</w:t>
+            </w:r>
+            <w:proofErr w:type="spellEnd"/>
           </w:p>
         </w:tc>
       </w:tr>
@@ -3042,22 +3156,38 @@
             <w:pPr>
               <w:rPr>
                 <w:sz w:val="22"/>
-              </w:rPr>
-            </w:pPr>
-          </w:p>
-        </w:tc>
-        <w:tc>
-          <w:tcPr>
-            <w:tcW w:w="4531" w:type="dxa"/>
-            <w:vAlign w:val="center"/>
-          </w:tcPr>
-          <w:p>
-            <w:pPr>
-              <w:jc w:val="center"/>
-              <w:rPr>
-                <w:sz w:val="22"/>
-              </w:rPr>
-            </w:pPr>
+                <w:szCs w:val="22"/>
+              </w:rPr>
+            </w:pPr>
+            <w:r>
+              <w:rPr>
+                <w:sz w:val="22"/>
+                <w:szCs w:val="22"/>
+              </w:rPr>
+              <w:t>Numéro du port LDAP</w:t>
+            </w:r>
+          </w:p>
+        </w:tc>
+        <w:tc>
+          <w:tcPr>
+            <w:tcW w:w="4531" w:type="dxa"/>
+            <w:vAlign w:val="center"/>
+          </w:tcPr>
+          <w:p>
+            <w:pPr>
+              <w:jc w:val="center"/>
+              <w:rPr>
+                <w:sz w:val="22"/>
+                <w:szCs w:val="22"/>
+              </w:rPr>
+            </w:pPr>
+            <w:r>
+              <w:rPr>
+                <w:sz w:val="22"/>
+                <w:szCs w:val="22"/>
+              </w:rPr>
+              <w:t>50000</w:t>
+            </w:r>
           </w:p>
         </w:tc>
       </w:tr>
@@ -3074,22 +3204,38 @@
             <w:pPr>
               <w:rPr>
                 <w:sz w:val="22"/>
-              </w:rPr>
-            </w:pPr>
-          </w:p>
-        </w:tc>
-        <w:tc>
-          <w:tcPr>
-            <w:tcW w:w="4531" w:type="dxa"/>
-            <w:vAlign w:val="center"/>
-          </w:tcPr>
-          <w:p>
-            <w:pPr>
-              <w:jc w:val="center"/>
-              <w:rPr>
-                <w:sz w:val="22"/>
-              </w:rPr>
-            </w:pPr>
+                <w:szCs w:val="22"/>
+              </w:rPr>
+            </w:pPr>
+            <w:r>
+              <w:rPr>
+                <w:sz w:val="22"/>
+                <w:szCs w:val="22"/>
+              </w:rPr>
+              <w:t>Numéro du port SSL</w:t>
+            </w:r>
+          </w:p>
+        </w:tc>
+        <w:tc>
+          <w:tcPr>
+            <w:tcW w:w="4531" w:type="dxa"/>
+            <w:vAlign w:val="center"/>
+          </w:tcPr>
+          <w:p>
+            <w:pPr>
+              <w:jc w:val="center"/>
+              <w:rPr>
+                <w:sz w:val="22"/>
+                <w:szCs w:val="22"/>
+              </w:rPr>
+            </w:pPr>
+            <w:r>
+              <w:rPr>
+                <w:sz w:val="22"/>
+                <w:szCs w:val="22"/>
+              </w:rPr>
+              <w:t>50001</w:t>
+            </w:r>
           </w:p>
         </w:tc>
       </w:tr>
@@ -3106,20 +3252,22 @@
             <w:pPr>
               <w:rPr>
                 <w:sz w:val="22"/>
-              </w:rPr>
-            </w:pPr>
-          </w:p>
-        </w:tc>
-        <w:tc>
-          <w:tcPr>
-            <w:tcW w:w="4531" w:type="dxa"/>
-            <w:vAlign w:val="center"/>
-          </w:tcPr>
-          <w:p>
-            <w:pPr>
-              <w:jc w:val="center"/>
-              <w:rPr>
-                <w:sz w:val="22"/>
+                <w:szCs w:val="22"/>
+              </w:rPr>
+            </w:pPr>
+          </w:p>
+        </w:tc>
+        <w:tc>
+          <w:tcPr>
+            <w:tcW w:w="4531" w:type="dxa"/>
+            <w:vAlign w:val="center"/>
+          </w:tcPr>
+          <w:p>
+            <w:pPr>
+              <w:jc w:val="center"/>
+              <w:rPr>
+                <w:sz w:val="22"/>
+                <w:szCs w:val="22"/>
               </w:rPr>
             </w:pPr>
           </w:p>
@@ -3450,12 +3598,14 @@
             <w:pPr>
               <w:jc w:val="center"/>
             </w:pPr>
+            <w:proofErr w:type="spellStart"/>
             <w:r>
               <w:t>n</w:t>
             </w:r>
             <w:r>
               <w:t>ewsoft.local</w:t>
             </w:r>
+            <w:proofErr w:type="spellEnd"/>
           </w:p>
         </w:tc>
       </w:tr>
@@ -3621,7 +3771,23 @@
                 <w:sz w:val="22"/>
                 <w:szCs w:val="22"/>
               </w:rPr>
-              <w:t>.Etml-123*lmtE!</w:t>
+              <w:t>.Etml-123*</w:t>
+            </w:r>
+            <w:proofErr w:type="spellStart"/>
+            <w:r>
+              <w:rPr>
+                <w:sz w:val="22"/>
+                <w:szCs w:val="22"/>
+              </w:rPr>
+              <w:t>lmtE</w:t>
+            </w:r>
+            <w:proofErr w:type="spellEnd"/>
+            <w:r>
+              <w:rPr>
+                <w:sz w:val="22"/>
+                <w:szCs w:val="22"/>
+              </w:rPr>
+              <w:t>!</w:t>
             </w:r>
           </w:p>
         </w:tc>
@@ -3816,13 +3982,7 @@
               <w:rPr>
                 <w:sz w:val="22"/>
               </w:rPr>
-              <w:t xml:space="preserve"> </w:t>
-            </w:r>
-            <w:r>
-              <w:rPr>
-                <w:sz w:val="22"/>
-              </w:rPr>
-              <w:t>(définie par le DHCP)</w:t>
+              <w:t xml:space="preserve"> (définie par le DHCP)</w:t>
             </w:r>
           </w:p>
         </w:tc>
@@ -3872,13 +4032,7 @@
               <w:rPr>
                 <w:sz w:val="22"/>
               </w:rPr>
-              <w:t xml:space="preserve"> </w:t>
-            </w:r>
-            <w:r>
-              <w:rPr>
-                <w:sz w:val="22"/>
-              </w:rPr>
-              <w:t>(définie par le DHCP)</w:t>
+              <w:t xml:space="preserve"> (définie par le DHCP)</w:t>
             </w:r>
           </w:p>
         </w:tc>
@@ -3960,7 +4114,15 @@
     </w:p>
     <w:p>
       <w:r>
-        <w:t>Le test a été fait avec une « ipconfig </w:t>
+        <w:t>Le test a été fait avec une « </w:t>
+      </w:r>
+      <w:proofErr w:type="spellStart"/>
+      <w:r>
+        <w:t>ipconfig</w:t>
+      </w:r>
+      <w:proofErr w:type="spellEnd"/>
+      <w:r>
+        <w:t> </w:t>
       </w:r>
       <w:r>
         <w:t>/all</w:t>
@@ -4213,6 +4375,7 @@
           <w:noProof/>
           <w:lang w:eastAsia="fr-CH"/>
         </w:rPr>
+        <w:lastRenderedPageBreak/>
         <mc:AlternateContent>
           <mc:Choice Requires="wps">
             <w:drawing>
@@ -4582,6 +4745,7 @@
           <w:noProof/>
           <w:lang w:eastAsia="fr-CH"/>
         </w:rPr>
+        <w:lastRenderedPageBreak/>
         <mc:AlternateContent>
           <mc:Choice Requires="wps">
             <w:drawing>
@@ -4785,35 +4949,22 @@
             </w:rPr>
             <w:t xml:space="preserve">: </w:t>
           </w:r>
-          <w:r>
-            <w:fldChar w:fldCharType="begin"/>
-          </w:r>
-          <w:r>
-            <w:instrText xml:space="preserve"> AUTHOR   \* MERGEFORMAT </w:instrText>
-          </w:r>
-          <w:r>
-            <w:fldChar w:fldCharType="separate"/>
-          </w:r>
-          <w:r>
-            <w:rPr>
-              <w:rFonts w:cs="Arial"/>
-              <w:noProof/>
-              <w:szCs w:val="16"/>
-            </w:rPr>
-            <w:t>Christian</w:t>
-          </w:r>
-          <w:r>
-            <w:rPr>
-              <w:noProof/>
-            </w:rPr>
-            <w:t xml:space="preserve"> Carbonara</w:t>
-          </w:r>
-          <w:r>
-            <w:rPr>
-              <w:noProof/>
-            </w:rPr>
-            <w:fldChar w:fldCharType="end"/>
-          </w:r>
+          <w:fldSimple w:instr=" AUTHOR   \* MERGEFORMAT ">
+            <w:r>
+              <w:rPr>
+                <w:rFonts w:cs="Arial"/>
+                <w:noProof/>
+                <w:szCs w:val="16"/>
+              </w:rPr>
+              <w:t>Christian</w:t>
+            </w:r>
+            <w:r>
+              <w:rPr>
+                <w:noProof/>
+              </w:rPr>
+              <w:t xml:space="preserve"> Carbonara</w:t>
+            </w:r>
+          </w:fldSimple>
         </w:p>
         <w:p>
           <w:pPr>
@@ -4932,27 +5083,14 @@
             </w:rPr>
             <w:t xml:space="preserve">Modifié par : </w:t>
           </w:r>
-          <w:r>
-            <w:fldChar w:fldCharType="begin"/>
-          </w:r>
-          <w:r>
-            <w:instrText xml:space="preserve"> LASTSAVEDBY   \* MERGEFORMAT </w:instrText>
-          </w:r>
-          <w:r>
-            <w:fldChar w:fldCharType="separate"/>
-          </w:r>
-          <w:r>
-            <w:rPr>
-              <w:noProof/>
-            </w:rPr>
-            <w:t>Christian Carbonara</w:t>
-          </w:r>
-          <w:r>
-            <w:rPr>
-              <w:noProof/>
-            </w:rPr>
-            <w:fldChar w:fldCharType="end"/>
-          </w:r>
+          <w:fldSimple w:instr=" LASTSAVEDBY   \* MERGEFORMAT ">
+            <w:r>
+              <w:rPr>
+                <w:noProof/>
+              </w:rPr>
+              <w:t>Christian Carbonara</w:t>
+            </w:r>
+          </w:fldSimple>
         </w:p>
       </w:tc>
       <w:tc>
@@ -5186,7 +5324,7 @@
               <w:noProof/>
               <w:szCs w:val="16"/>
             </w:rPr>
-            <w:t>01.06.2016 09:57</w:t>
+            <w:t>01.06.2016 10:30</w:t>
           </w:r>
           <w:r>
             <w:rPr>
@@ -5212,35 +5350,22 @@
               <w:szCs w:val="16"/>
             </w:rPr>
           </w:pPr>
-          <w:r>
-            <w:fldChar w:fldCharType="begin"/>
-          </w:r>
-          <w:r>
-            <w:instrText xml:space="preserve"> FILENAME  \* FirstCap  \* MERGEFORMAT </w:instrText>
-          </w:r>
-          <w:r>
-            <w:fldChar w:fldCharType="separate"/>
-          </w:r>
-          <w:r>
-            <w:rPr>
-              <w:rFonts w:cs="Arial"/>
-              <w:noProof/>
-              <w:szCs w:val="16"/>
-            </w:rPr>
-            <w:t>X-carbonarch-P</w:t>
-          </w:r>
-          <w:r>
-            <w:rPr>
-              <w:noProof/>
-            </w:rPr>
-            <w:t>_DemoMot-doc_VM.docx</w:t>
-          </w:r>
-          <w:r>
-            <w:rPr>
-              <w:noProof/>
-            </w:rPr>
-            <w:fldChar w:fldCharType="end"/>
-          </w:r>
+          <w:fldSimple w:instr=" FILENAME  \* FirstCap  \* MERGEFORMAT ">
+            <w:r>
+              <w:rPr>
+                <w:rFonts w:cs="Arial"/>
+                <w:noProof/>
+                <w:szCs w:val="16"/>
+              </w:rPr>
+              <w:t>X-carbonarch-P</w:t>
+            </w:r>
+            <w:r>
+              <w:rPr>
+                <w:noProof/>
+              </w:rPr>
+              <w:t>_DemoMot-doc_VM.docx</w:t>
+            </w:r>
+          </w:fldSimple>
         </w:p>
       </w:tc>
     </w:tr>
@@ -6482,7 +6607,7 @@
 </file>
 
 <file path=customXml/itemProps2.xml><?xml version="1.0" encoding="utf-8"?>
-<ds:datastoreItem xmlns:ds="http://schemas.openxmlformats.org/officeDocument/2006/customXml" ds:itemID="{C8143C1D-C197-4B15-8D8B-36FD8783771A}">
+<ds:datastoreItem xmlns:ds="http://schemas.openxmlformats.org/officeDocument/2006/customXml" ds:itemID="{C3D442CB-E2A4-4C78-935E-81EB39B00BB7}">
   <ds:schemaRefs>
     <ds:schemaRef ds:uri="http://schemas.openxmlformats.org/officeDocument/2006/bibliography"/>
   </ds:schemaRefs>

</xml_diff>